<commit_message>
Adding updated Commands Doc
</commit_message>
<xml_diff>
--- a/Basic Command Structure.docx
+++ b/Basic Command Structure.docx
@@ -89,6 +89,16 @@
       </w:r>
     </w:p>
     <w:p/>
+    <w:p>
+      <w:r>
+        <w:t>Merge a branch back to the master branch within the Browser Git Repo view by going to the branch and then adding a “Pull Request” and inserting a message for the pull through to master – This would usually be done by the Repo Admin, or someone who is in control of managing any merge conflicts</w:t>
+      </w:r>
+    </w:p>
+    <w:p>
+      <w:r>
+        <w:t>You can see the repo tree (branches etc) within the Browser by going to the repo, choosing “Insights…Network”</w:t>
+      </w:r>
+    </w:p>
     <w:sectPr>
       <w:pgSz w:w="11906" w:h="16838"/>
       <w:pgMar w:top="1440" w:right="1440" w:bottom="1440" w:left="1440" w:header="708" w:footer="708" w:gutter="0"/>
@@ -222,6 +232,7 @@
     <w:lsdException w:name="HTML Sample" w:semiHidden="1" w:unhideWhenUsed="1"/>
     <w:lsdException w:name="HTML Typewriter" w:semiHidden="1" w:unhideWhenUsed="1"/>
     <w:lsdException w:name="HTML Variable" w:semiHidden="1" w:unhideWhenUsed="1"/>
+    <w:lsdException w:name="Normal Table" w:semiHidden="1" w:unhideWhenUsed="1"/>
     <w:lsdException w:name="annotation subject" w:semiHidden="1" w:unhideWhenUsed="1"/>
     <w:lsdException w:name="No List" w:semiHidden="1" w:unhideWhenUsed="1"/>
     <w:lsdException w:name="Outline List 1" w:semiHidden="1" w:unhideWhenUsed="1"/>
@@ -268,8 +279,10 @@
     <w:lsdException w:name="Table Subtle 2" w:semiHidden="1" w:unhideWhenUsed="1"/>
     <w:lsdException w:name="Table Web 1" w:semiHidden="1" w:unhideWhenUsed="1"/>
     <w:lsdException w:name="Table Web 2" w:semiHidden="1" w:unhideWhenUsed="1"/>
+    <w:lsdException w:name="Table Web 3" w:semiHidden="1" w:unhideWhenUsed="1"/>
     <w:lsdException w:name="Balloon Text" w:semiHidden="1" w:unhideWhenUsed="1"/>
     <w:lsdException w:name="Table Grid" w:uiPriority="39"/>
+    <w:lsdException w:name="Table Theme" w:semiHidden="1" w:unhideWhenUsed="1"/>
     <w:lsdException w:name="Placeholder Text" w:semiHidden="1"/>
     <w:lsdException w:name="No Spacing" w:uiPriority="1" w:qFormat="1"/>
     <w:lsdException w:name="Light Shading" w:uiPriority="60"/>

</xml_diff>